<commit_message>
[DEV-3.1] Updates to final report
</commit_message>
<xml_diff>
--- a/Design/Final_Report.docx
+++ b/Design/Final_Report.docx
@@ -94,7 +94,17 @@
           <w:sz w:val="40"/>
           <w:szCs w:val="40"/>
         </w:rPr>
-        <w:t>Created yyyy.mm.dd</w:t>
+        <w:t xml:space="preserve">Created </w:t>
+      </w:r>
+      <w:r>
+        <w:rPr>
+          <w:rFonts w:ascii="Verdana" w:hAnsi="Verdana"/>
+          <w:i/>
+          <w:iCs/>
+          <w:sz w:val="40"/>
+          <w:szCs w:val="40"/>
+        </w:rPr>
+        <w:t>2022-12-07</w:t>
       </w:r>
     </w:p>
     <w:p>
@@ -144,7 +154,7 @@
           <w:szCs w:val="40"/>
           <w:lang w:val="de-DE"/>
         </w:rPr>
-        <w:t>Name 1</w:t>
+        <w:t>Hassan El-Sheikha</w:t>
       </w:r>
     </w:p>
     <w:p>
@@ -164,7 +174,7 @@
           <w:szCs w:val="40"/>
           <w:lang w:val="de-DE"/>
         </w:rPr>
-        <w:t>Name 2</w:t>
+        <w:t>Mustafa Zafar</w:t>
       </w:r>
     </w:p>
     <w:p>
@@ -182,14 +192,14 @@
           <w:sz w:val="40"/>
           <w:szCs w:val="40"/>
         </w:rPr>
-        <w:t>…</w:t>
+        <w:t>Kevin John Thevara</w:t>
       </w:r>
     </w:p>
     <w:p>
       <w:pPr>
         <w:pStyle w:val="Title"/>
         <w:rPr>
-          <w:rFonts w:ascii="Verdana" w:eastAsia="Verdana" w:hAnsi="Verdana" w:cs="Verdana"/>
+          <w:rFonts w:ascii="Verdana" w:hAnsi="Verdana"/>
           <w:sz w:val="40"/>
           <w:szCs w:val="40"/>
           <w:lang w:val="de-DE"/>
@@ -202,22 +212,71 @@
           <w:szCs w:val="40"/>
           <w:lang w:val="de-DE"/>
         </w:rPr>
-        <w:t>Name N</w:t>
+        <w:t>Sultan Al-Dhalaan</w:t>
       </w:r>
     </w:p>
     <w:p>
       <w:pPr>
         <w:pStyle w:val="BodyA"/>
-        <w:widowControl w:val="0"/>
-        <w:rPr>
-          <w:rFonts w:ascii="Verdana" w:eastAsia="Verdana" w:hAnsi="Verdana" w:cs="Verdana"/>
+        <w:rPr>
+          <w:lang w:val="de-DE"/>
         </w:rPr>
       </w:pPr>
     </w:p>
     <w:p>
       <w:pPr>
         <w:pStyle w:val="BodyA"/>
+        <w:rPr>
+          <w:lang w:val="de-DE"/>
+        </w:rPr>
+      </w:pPr>
+    </w:p>
+    <w:p>
+      <w:pPr>
+        <w:pStyle w:val="BodyA"/>
+        <w:rPr>
+          <w:color w:val="FF0000"/>
+          <w:sz w:val="50"/>
+          <w:szCs w:val="50"/>
+          <w:lang w:val="de-DE"/>
+        </w:rPr>
+      </w:pPr>
+      <w:r>
+        <w:rPr>
+          <w:color w:val="FF0000"/>
+          <w:sz w:val="50"/>
+          <w:szCs w:val="50"/>
+          <w:lang w:val="de-DE"/>
+        </w:rPr>
+        <w:t xml:space="preserve">LINK TO DEMO VIDEO: </w:t>
+      </w:r>
+      <w:r>
+        <w:rPr>
+          <w:color w:val="auto"/>
+          <w:sz w:val="50"/>
+          <w:szCs w:val="50"/>
+          <w:lang w:val="de-DE"/>
+        </w:rPr>
+        <w:t>https://utoronto-my.sharepoint.com/:v:/g/personal/hassan_elsheikha_mail_utoronto_ca/EabxASCoe35DtXgbndBPFy0BZvdsqFl8ni4ZlsjjVfbizg?e=nRDVhM</w:t>
+      </w:r>
+    </w:p>
+    <w:p>
+      <w:pPr>
+        <w:pStyle w:val="BodyA"/>
         <w:widowControl w:val="0"/>
+        <w:rPr>
+          <w:rFonts w:ascii="Verdana" w:eastAsia="Verdana" w:hAnsi="Verdana" w:cs="Verdana"/>
+        </w:rPr>
+      </w:pPr>
+    </w:p>
+    <w:p>
+      <w:pPr>
+        <w:pStyle w:val="BodyA"/>
+        <w:widowControl w:val="0"/>
+        <w:rPr>
+          <w:sz w:val="30"/>
+          <w:szCs w:val="30"/>
+        </w:rPr>
       </w:pPr>
       <w:r>
         <w:rPr>
@@ -287,32 +346,8 @@
         <w:rPr>
           <w:rFonts w:ascii="Verdana" w:hAnsi="Verdana"/>
         </w:rPr>
-        <w:t xml:space="preserve">This section should serve as a short reminder as to the scope of the project.  If the scope changed, you </w:t>
-      </w:r>
-      <w:proofErr w:type="gramStart"/>
-      <w:r>
-        <w:rPr>
-          <w:rFonts w:ascii="Verdana" w:hAnsi="Verdana"/>
-        </w:rPr>
-        <w:t>can</w:t>
-      </w:r>
-      <w:proofErr w:type="gramEnd"/>
-      <w:r>
-        <w:rPr>
-          <w:rFonts w:ascii="Verdana" w:hAnsi="Verdana"/>
-        </w:rPr>
-        <w:t xml:space="preserve"> make mention of it here.</w:t>
-      </w:r>
-    </w:p>
-    <w:p>
-      <w:pPr>
-        <w:pStyle w:val="BodyA"/>
-        <w:widowControl w:val="0"/>
-        <w:spacing w:line="360" w:lineRule="auto"/>
-        <w:rPr>
-          <w:rFonts w:ascii="Verdana" w:eastAsia="Verdana" w:hAnsi="Verdana" w:cs="Verdana"/>
-        </w:rPr>
-      </w:pPr>
+        <w:t>Boggle is a game that dates back to the 1970s. Back then, it was much easier to play similar games on a physical board, but nowadays the trend has been to play such games digitally, such as on a computer or smartphone. However, not everyone enjoys a text-based version of a game; it’s too boring, and the black-and-white (or black-and-green) color scheme is irritating to the eye. So, the goal of this project is to create an upgraded GUI version of Boggle, with many upgrades to the initial rules of the game for fun.</w:t>
+      </w:r>
     </w:p>
     <w:p>
       <w:pPr>
@@ -353,7 +388,6 @@
         </w:rPr>
         <w:t xml:space="preserve">Section </w:t>
       </w:r>
-      <w:proofErr w:type="gramStart"/>
       <w:r>
         <w:rPr>
           <w:rFonts w:ascii="Verdana" w:hAnsi="Verdana"/>
@@ -366,214 +400,7 @@
           <w:szCs w:val="24"/>
           <w:u w:color="FFFFFF"/>
         </w:rPr>
-        <w:t>2:</w:t>
-      </w:r>
-      <w:proofErr w:type="gramEnd"/>
-      <w:r>
-        <w:rPr>
-          <w:rFonts w:ascii="Verdana" w:hAnsi="Verdana"/>
-          <w:b w:val="0"/>
-          <w:bCs w:val="0"/>
-          <w:caps/>
-          <w:color w:val="FFFFFF"/>
-          <w:spacing w:val="16"/>
-          <w:sz w:val="24"/>
-          <w:szCs w:val="24"/>
-          <w:u w:color="FFFFFF"/>
-        </w:rPr>
-        <w:t xml:space="preserve"> PROCESS DOCUMENTATION</w:t>
-      </w:r>
-    </w:p>
-    <w:p>
-      <w:pPr>
-        <w:pStyle w:val="BodyA"/>
-        <w:widowControl w:val="0"/>
-        <w:spacing w:line="360" w:lineRule="auto"/>
-        <w:rPr>
-          <w:rFonts w:ascii="Verdana" w:eastAsia="Verdana" w:hAnsi="Verdana" w:cs="Verdana"/>
-        </w:rPr>
-      </w:pPr>
-      <w:r>
-        <w:rPr>
-          <w:rFonts w:ascii="Verdana" w:hAnsi="Verdana"/>
-        </w:rPr>
-        <w:t>Between Phase 1 and Phase 2, there should be time to conduct 2 complete Sprints at approximately weekly intervals and a 3rd short Sprint which will likely be dedicated to code integration, testing, and reporting. Make a separate section in your report to document each Sprint.  Your team’s documentation for every Sprint will look similar and consist of:</w:t>
-      </w:r>
-    </w:p>
-    <w:p>
-      <w:pPr>
-        <w:pStyle w:val="BodyA"/>
-        <w:widowControl w:val="0"/>
-        <w:numPr>
-          <w:ilvl w:val="0"/>
-          <w:numId w:val="2"/>
-        </w:numPr>
-        <w:spacing w:line="360" w:lineRule="auto"/>
-        <w:rPr>
-          <w:rFonts w:ascii="Verdana" w:hAnsi="Verdana"/>
-        </w:rPr>
-      </w:pPr>
-      <w:r>
-        <w:rPr>
-          <w:rFonts w:ascii="Verdana" w:hAnsi="Verdana"/>
-          <w:b/>
-          <w:bCs/>
-        </w:rPr>
-        <w:t xml:space="preserve"> A sprint </w:t>
-      </w:r>
-      <w:proofErr w:type="gramStart"/>
-      <w:r>
-        <w:rPr>
-          <w:rFonts w:ascii="Verdana" w:hAnsi="Verdana"/>
-          <w:b/>
-          <w:bCs/>
-        </w:rPr>
-        <w:t>overview</w:t>
-      </w:r>
-      <w:proofErr w:type="gramEnd"/>
-      <w:r>
-        <w:rPr>
-          <w:rFonts w:ascii="Verdana" w:hAnsi="Verdana"/>
-        </w:rPr>
-        <w:t>. This should detail 1) the start and end date for the sprint; 2) the sprint goal; 3) the user stories (and associated tasks) selected for this sprint; 4) a current assessment of team capacity (</w:t>
-      </w:r>
-      <w:proofErr w:type="gramStart"/>
-      <w:r>
-        <w:rPr>
-          <w:rFonts w:ascii="Verdana" w:hAnsi="Verdana"/>
-        </w:rPr>
-        <w:t>i.e.</w:t>
-      </w:r>
-      <w:proofErr w:type="gramEnd"/>
-      <w:r>
-        <w:rPr>
-          <w:rFonts w:ascii="Verdana" w:hAnsi="Verdana"/>
-        </w:rPr>
-        <w:t xml:space="preserve"> how much you expect to complete); 5) participants in the sprint process (i.e. who is assigned to do what); and 5) a breakdown of tasks already completed. Please keep each overview you write under 750 words.</w:t>
-      </w:r>
-    </w:p>
-    <w:p>
-      <w:pPr>
-        <w:pStyle w:val="BodyA"/>
-        <w:widowControl w:val="0"/>
-        <w:numPr>
-          <w:ilvl w:val="0"/>
-          <w:numId w:val="2"/>
-        </w:numPr>
-        <w:spacing w:line="360" w:lineRule="auto"/>
-        <w:rPr>
-          <w:rFonts w:ascii="Verdana" w:hAnsi="Verdana"/>
-        </w:rPr>
-      </w:pPr>
-      <w:r>
-        <w:rPr>
-          <w:rFonts w:ascii="Verdana" w:hAnsi="Verdana"/>
-          <w:b/>
-          <w:bCs/>
-        </w:rPr>
-        <w:t xml:space="preserve">A product backlog, </w:t>
-      </w:r>
-      <w:r>
-        <w:rPr>
-          <w:rFonts w:ascii="Verdana" w:hAnsi="Verdana"/>
-        </w:rPr>
-        <w:t>to reflect in detail the assignment of user stories to team members and/or the inclusion of new user stories.</w:t>
-      </w:r>
-    </w:p>
-    <w:p>
-      <w:pPr>
-        <w:pStyle w:val="BodyA"/>
-        <w:widowControl w:val="0"/>
-        <w:numPr>
-          <w:ilvl w:val="0"/>
-          <w:numId w:val="2"/>
-        </w:numPr>
-        <w:spacing w:line="360" w:lineRule="auto"/>
-        <w:rPr>
-          <w:rFonts w:ascii="Verdana" w:hAnsi="Verdana"/>
-        </w:rPr>
-      </w:pPr>
-      <w:r>
-        <w:rPr>
-          <w:rFonts w:ascii="Verdana" w:hAnsi="Verdana"/>
-          <w:b/>
-          <w:bCs/>
-        </w:rPr>
-        <w:t xml:space="preserve">Documentation of code reviews. </w:t>
-      </w:r>
-      <w:r>
-        <w:rPr>
-          <w:rFonts w:ascii="Verdana" w:hAnsi="Verdana"/>
-        </w:rPr>
-        <w:t xml:space="preserve"> Each team member should provide references to a code review that they completed for their teammate at each sprint iteration.</w:t>
-      </w:r>
-    </w:p>
-    <w:p>
-      <w:pPr>
-        <w:pStyle w:val="BodyA"/>
-        <w:widowControl w:val="0"/>
-        <w:numPr>
-          <w:ilvl w:val="0"/>
-          <w:numId w:val="2"/>
-        </w:numPr>
-        <w:spacing w:line="360" w:lineRule="auto"/>
-        <w:rPr>
-          <w:rFonts w:ascii="Verdana" w:hAnsi="Verdana"/>
-        </w:rPr>
-      </w:pPr>
-      <w:r>
-        <w:rPr>
-          <w:rFonts w:ascii="Verdana" w:hAnsi="Verdana"/>
-          <w:b/>
-          <w:bCs/>
-        </w:rPr>
-        <w:t xml:space="preserve">A sprint retrospective, </w:t>
-      </w:r>
-      <w:r>
-        <w:rPr>
-          <w:rFonts w:ascii="Verdana" w:hAnsi="Verdana"/>
-        </w:rPr>
-        <w:t xml:space="preserve">which will document what went well during a sprint and </w:t>
-      </w:r>
-      <w:proofErr w:type="spellStart"/>
-      <w:r>
-        <w:rPr>
-          <w:rFonts w:ascii="Verdana" w:hAnsi="Verdana"/>
-        </w:rPr>
-        <w:t>and</w:t>
-      </w:r>
-      <w:proofErr w:type="spellEnd"/>
-      <w:r>
-        <w:rPr>
-          <w:rFonts w:ascii="Verdana" w:hAnsi="Verdana"/>
-        </w:rPr>
-        <w:t xml:space="preserve"> needs for change.</w:t>
-      </w:r>
-    </w:p>
-    <w:p>
-      <w:pPr>
-        <w:pStyle w:val="BodyA"/>
-        <w:widowControl w:val="0"/>
-        <w:spacing w:line="360" w:lineRule="auto"/>
-        <w:rPr>
-          <w:rFonts w:ascii="Verdana" w:eastAsia="Verdana" w:hAnsi="Verdana" w:cs="Verdana"/>
-        </w:rPr>
-      </w:pPr>
-    </w:p>
-    <w:p>
-      <w:pPr>
-        <w:pStyle w:val="BodyA"/>
-        <w:widowControl w:val="0"/>
-        <w:spacing w:line="360" w:lineRule="auto"/>
-        <w:rPr>
-          <w:rFonts w:ascii="Verdana" w:eastAsia="Verdana" w:hAnsi="Verdana" w:cs="Verdana"/>
-        </w:rPr>
-      </w:pPr>
-      <w:r>
-        <w:rPr>
-          <w:rFonts w:ascii="Verdana" w:hAnsi="Verdana"/>
-        </w:rPr>
-        <w:t>A suggested template for each of these sections are provided below.</w:t>
+        <w:t>2: PROCESS DOCUMENTATION</w:t>
       </w:r>
     </w:p>
     <w:p>
@@ -589,28 +416,14 @@
           <w:iCs/>
         </w:rPr>
       </w:pPr>
-    </w:p>
-    <w:p>
-      <w:pPr>
-        <w:pStyle w:val="BodyA"/>
-        <w:widowControl w:val="0"/>
-        <w:spacing w:line="360" w:lineRule="auto"/>
-        <w:rPr>
-          <w:rFonts w:ascii="Verdana" w:eastAsia="Verdana" w:hAnsi="Verdana" w:cs="Verdana"/>
+      <w:r>
+        <w:rPr>
+          <w:rFonts w:ascii="Verdana" w:hAnsi="Verdana"/>
           <w:b/>
           <w:bCs/>
           <w:i/>
           <w:iCs/>
         </w:rPr>
-      </w:pPr>
-      <w:r>
-        <w:rPr>
-          <w:rFonts w:ascii="Verdana" w:hAnsi="Verdana"/>
-          <w:b/>
-          <w:bCs/>
-          <w:i/>
-          <w:iCs/>
-        </w:rPr>
         <w:t>2.1. SPRINT 1 OVERVIEW</w:t>
       </w:r>
     </w:p>
@@ -675,7 +488,6 @@
           <w:u w:color="24292F"/>
           <w:shd w:val="clear" w:color="auto" w:fill="FFFFFF"/>
         </w:rPr>
-        <w:lastRenderedPageBreak/>
         <w:t>Before starting this sprint, there were revisions to the design document. We decided to explicitly create a model for handling our business logic as well as view classes (with controllers embedded). The first task was to first create an interface for the model, so that the team members working on frontend could be able to design their classes without worrying about the model being implemented. After this was complete, the members working on backend were to implement the model, and the members working on frontend implemented the view</w:t>
       </w:r>
       <w:r>
@@ -943,6 +755,7 @@
           <w:u w:color="24292F"/>
           <w:shd w:val="clear" w:color="auto" w:fill="FFFFFF"/>
         </w:rPr>
+        <w:lastRenderedPageBreak/>
         <w:t xml:space="preserve">2.1.4 </w:t>
       </w:r>
       <w:r>
@@ -1196,55 +1009,7 @@
           <w:u w:color="24292F"/>
           <w:shd w:val="clear" w:color="auto" w:fill="FFFFFF"/>
         </w:rPr>
-        <w:t xml:space="preserve">Create views and event handlers for </w:t>
-      </w:r>
-      <w:proofErr w:type="spellStart"/>
-      <w:r>
-        <w:rPr>
-          <w:rFonts w:ascii="Verdana" w:eastAsia="Verdana" w:hAnsi="Verdana" w:cs="Verdana"/>
-          <w:color w:val="24292F"/>
-          <w:sz w:val="22"/>
-          <w:szCs w:val="22"/>
-          <w:u w:color="24292F"/>
-          <w:shd w:val="clear" w:color="auto" w:fill="FFFFFF"/>
-        </w:rPr>
-        <w:t>BoardView</w:t>
-      </w:r>
-      <w:proofErr w:type="spellEnd"/>
-      <w:r>
-        <w:rPr>
-          <w:rFonts w:ascii="Verdana" w:eastAsia="Verdana" w:hAnsi="Verdana" w:cs="Verdana"/>
-          <w:color w:val="24292F"/>
-          <w:sz w:val="22"/>
-          <w:szCs w:val="22"/>
-          <w:u w:color="24292F"/>
-          <w:shd w:val="clear" w:color="auto" w:fill="FFFFFF"/>
-        </w:rPr>
-        <w:t xml:space="preserve"> 5x5 and 4x4, and </w:t>
-      </w:r>
-      <w:proofErr w:type="spellStart"/>
-      <w:r>
-        <w:rPr>
-          <w:rFonts w:ascii="Verdana" w:eastAsia="Verdana" w:hAnsi="Verdana" w:cs="Verdana"/>
-          <w:color w:val="24292F"/>
-          <w:sz w:val="22"/>
-          <w:szCs w:val="22"/>
-          <w:u w:color="24292F"/>
-          <w:shd w:val="clear" w:color="auto" w:fill="FFFFFF"/>
-        </w:rPr>
-        <w:t>GameEndView</w:t>
-      </w:r>
-      <w:proofErr w:type="spellEnd"/>
-      <w:r>
-        <w:rPr>
-          <w:rFonts w:ascii="Verdana" w:eastAsia="Verdana" w:hAnsi="Verdana" w:cs="Verdana"/>
-          <w:color w:val="24292F"/>
-          <w:sz w:val="22"/>
-          <w:szCs w:val="22"/>
-          <w:u w:color="24292F"/>
-          <w:shd w:val="clear" w:color="auto" w:fill="FFFFFF"/>
-        </w:rPr>
-        <w:t xml:space="preserve">. </w:t>
+        <w:t xml:space="preserve">Create views and event handlers for BoardView 5x5 and 4x4, and GameEndView. </w:t>
       </w:r>
     </w:p>
     <w:p>
@@ -1298,79 +1063,7 @@
           <w:u w:color="24292F"/>
           <w:shd w:val="clear" w:color="auto" w:fill="FFFFFF"/>
         </w:rPr>
-        <w:t xml:space="preserve">1.3 Create views and event handlers for </w:t>
-      </w:r>
-      <w:proofErr w:type="spellStart"/>
-      <w:r>
-        <w:rPr>
-          <w:rFonts w:ascii="Verdana" w:eastAsia="Verdana" w:hAnsi="Verdana" w:cs="Verdana"/>
-          <w:color w:val="24292F"/>
-          <w:sz w:val="22"/>
-          <w:szCs w:val="22"/>
-          <w:u w:color="24292F"/>
-          <w:shd w:val="clear" w:color="auto" w:fill="FFFFFF"/>
-        </w:rPr>
-        <w:t>WelcomeView</w:t>
-      </w:r>
-      <w:proofErr w:type="spellEnd"/>
-      <w:r>
-        <w:rPr>
-          <w:rFonts w:ascii="Verdana" w:eastAsia="Verdana" w:hAnsi="Verdana" w:cs="Verdana"/>
-          <w:color w:val="24292F"/>
-          <w:sz w:val="22"/>
-          <w:szCs w:val="22"/>
-          <w:u w:color="24292F"/>
-          <w:shd w:val="clear" w:color="auto" w:fill="FFFFFF"/>
-        </w:rPr>
-        <w:t xml:space="preserve">, </w:t>
-      </w:r>
-      <w:proofErr w:type="spellStart"/>
-      <w:r>
-        <w:rPr>
-          <w:rFonts w:ascii="Verdana" w:eastAsia="Verdana" w:hAnsi="Verdana" w:cs="Verdana"/>
-          <w:color w:val="24292F"/>
-          <w:sz w:val="22"/>
-          <w:szCs w:val="22"/>
-          <w:u w:color="24292F"/>
-          <w:shd w:val="clear" w:color="auto" w:fill="FFFFFF"/>
-        </w:rPr>
-        <w:t>InstructionsView</w:t>
-      </w:r>
-      <w:proofErr w:type="spellEnd"/>
-      <w:r>
-        <w:rPr>
-          <w:rFonts w:ascii="Verdana" w:eastAsia="Verdana" w:hAnsi="Verdana" w:cs="Verdana"/>
-          <w:color w:val="24292F"/>
-          <w:sz w:val="22"/>
-          <w:szCs w:val="22"/>
-          <w:u w:color="24292F"/>
-          <w:shd w:val="clear" w:color="auto" w:fill="FFFFFF"/>
-        </w:rPr>
-        <w:t xml:space="preserve">, and </w:t>
-      </w:r>
-      <w:proofErr w:type="spellStart"/>
-      <w:r>
-        <w:rPr>
-          <w:rFonts w:ascii="Verdana" w:eastAsia="Verdana" w:hAnsi="Verdana" w:cs="Verdana"/>
-          <w:color w:val="24292F"/>
-          <w:sz w:val="22"/>
-          <w:szCs w:val="22"/>
-          <w:u w:color="24292F"/>
-          <w:shd w:val="clear" w:color="auto" w:fill="FFFFFF"/>
-        </w:rPr>
-        <w:t>PlayerInitView</w:t>
-      </w:r>
-      <w:proofErr w:type="spellEnd"/>
-      <w:r>
-        <w:rPr>
-          <w:rFonts w:ascii="Verdana" w:eastAsia="Verdana" w:hAnsi="Verdana" w:cs="Verdana"/>
-          <w:color w:val="24292F"/>
-          <w:sz w:val="22"/>
-          <w:szCs w:val="22"/>
-          <w:u w:color="24292F"/>
-          <w:shd w:val="clear" w:color="auto" w:fill="FFFFFF"/>
-        </w:rPr>
-        <w:t xml:space="preserve">. </w:t>
+        <w:t xml:space="preserve">1.3 Create views and event handlers for WelcomeView, InstructionsView, and PlayerInitView. </w:t>
       </w:r>
     </w:p>
     <w:p>
@@ -1453,7 +1146,6 @@
           <w:u w:color="24292F"/>
           <w:shd w:val="clear" w:color="auto" w:fill="FFFFFF"/>
         </w:rPr>
-        <w:lastRenderedPageBreak/>
         <w:t>1.1.2 Text-Based Version</w:t>
       </w:r>
     </w:p>
@@ -1743,15 +1435,11 @@
           </w:tcPr>
           <w:p>
             <w:r>
-              <w:t xml:space="preserve">As a developer doing a code review on another team member’s work, I want to first check that the code compiles, without compiling it on my machine. I also shouldn’t be allowed to </w:t>
-            </w:r>
-            <w:proofErr w:type="gramStart"/>
-            <w:r>
-              <w:t>merge</w:t>
-            </w:r>
-            <w:proofErr w:type="gramEnd"/>
-            <w:r>
-              <w:t xml:space="preserve"> a branch where the code on it fails any tests. </w:t>
+              <w:t xml:space="preserve">As a developer doing a code review on another team member’s work, I want to first check that the code compiles, </w:t>
+            </w:r>
+            <w:r>
+              <w:lastRenderedPageBreak/>
+              <w:t xml:space="preserve">without compiling it on my machine. I also shouldn’t be allowed to merge a branch where the code on it fails any tests. </w:t>
             </w:r>
           </w:p>
         </w:tc>
@@ -1761,23 +1449,8 @@
           </w:tcPr>
           <w:p>
             <w:r>
-              <w:t xml:space="preserve">Use Maven and a CI platform like </w:t>
-            </w:r>
-            <w:proofErr w:type="spellStart"/>
-            <w:r>
-              <w:t>CircleCi</w:t>
-            </w:r>
-            <w:proofErr w:type="spellEnd"/>
-            <w:r>
-              <w:t xml:space="preserve"> or </w:t>
-            </w:r>
-            <w:proofErr w:type="spellStart"/>
-            <w:r>
-              <w:t>TravisCi</w:t>
-            </w:r>
-            <w:proofErr w:type="spellEnd"/>
-            <w:r>
-              <w:t xml:space="preserve"> to implement this. </w:t>
+              <w:lastRenderedPageBreak/>
+              <w:t xml:space="preserve">Use Maven and a CI platform like CircleCi or TravisCi to implement this. </w:t>
             </w:r>
           </w:p>
         </w:tc>
@@ -1842,19 +1515,7 @@
           </w:tcPr>
           <w:p>
             <w:r>
-              <w:t xml:space="preserve">As a frontend developer working on the view, I want to be able to reference and call methods of the model in my classes, </w:t>
-            </w:r>
-            <w:proofErr w:type="gramStart"/>
-            <w:r>
-              <w:t>regardless</w:t>
-            </w:r>
-            <w:proofErr w:type="gramEnd"/>
-            <w:r>
-              <w:t xml:space="preserve"> if it has been </w:t>
-            </w:r>
-            <w:r>
-              <w:lastRenderedPageBreak/>
-              <w:t xml:space="preserve">implemented or not. </w:t>
+              <w:t xml:space="preserve">As a frontend developer working on the view, I want to be able to reference and call methods of the model in my classes, regardless if it has been implemented or not. </w:t>
             </w:r>
           </w:p>
         </w:tc>
@@ -1864,20 +1525,7 @@
           </w:tcPr>
           <w:p>
             <w:r>
-              <w:lastRenderedPageBreak/>
-              <w:t xml:space="preserve">Create an interface </w:t>
-            </w:r>
-            <w:proofErr w:type="spellStart"/>
-            <w:r>
-              <w:t>IBoggleModel</w:t>
-            </w:r>
-            <w:proofErr w:type="spellEnd"/>
-            <w:r>
-              <w:t xml:space="preserve">. This will have methods to start a new game, end a game, get and add to the current word, submit the </w:t>
-            </w:r>
-            <w:r>
-              <w:lastRenderedPageBreak/>
-              <w:t>current word, etc.</w:t>
+              <w:t>Create an interface IBoggleModel. This will have methods to start a new game, end a game, get and add to the current word, submit the current word, etc.</w:t>
             </w:r>
           </w:p>
         </w:tc>
@@ -1887,7 +1535,6 @@
           </w:tcPr>
           <w:p>
             <w:r>
-              <w:lastRenderedPageBreak/>
               <w:t>3</w:t>
             </w:r>
           </w:p>
@@ -1933,15 +1580,7 @@
           </w:tcPr>
           <w:p>
             <w:r>
-              <w:t>Hassan, Sultan (</w:t>
-            </w:r>
-            <w:proofErr w:type="gramStart"/>
-            <w:r>
-              <w:t>actually implemented</w:t>
-            </w:r>
-            <w:proofErr w:type="gramEnd"/>
-            <w:r>
-              <w:t xml:space="preserve"> by Hassan)</w:t>
+              <w:t>Hassan, Sultan (actually implemented by Hassan)</w:t>
             </w:r>
           </w:p>
         </w:tc>
@@ -1961,23 +1600,7 @@
           </w:tcPr>
           <w:p>
             <w:r>
-              <w:t xml:space="preserve">-Implement all methods in the </w:t>
-            </w:r>
-            <w:proofErr w:type="spellStart"/>
-            <w:r>
-              <w:t>IBoggleModel</w:t>
-            </w:r>
-            <w:proofErr w:type="spellEnd"/>
-            <w:r>
-              <w:t xml:space="preserve"> interface in a concrete </w:t>
-            </w:r>
-            <w:proofErr w:type="spellStart"/>
-            <w:r>
-              <w:t>BoggleModel</w:t>
-            </w:r>
-            <w:proofErr w:type="spellEnd"/>
-            <w:r>
-              <w:t xml:space="preserve"> class. </w:t>
+              <w:t xml:space="preserve">-Implement all methods in the IBoggleModel interface in a concrete BoggleModel class. </w:t>
             </w:r>
           </w:p>
           <w:p>
@@ -2052,15 +1675,11 @@
           </w:tcPr>
           <w:p>
             <w:r>
-              <w:t xml:space="preserve">As a developer working on the </w:t>
-            </w:r>
-            <w:proofErr w:type="spellStart"/>
-            <w:r>
-              <w:t>BoggleModel</w:t>
-            </w:r>
-            <w:proofErr w:type="spellEnd"/>
-            <w:r>
-              <w:t xml:space="preserve">, I want to have a high-quality test suite to run tests against my code so that I can make sure it is correct. </w:t>
+              <w:t xml:space="preserve">As a developer working on the BoggleModel, I want to have a high-quality test suite to run tests against my </w:t>
+            </w:r>
+            <w:r>
+              <w:lastRenderedPageBreak/>
+              <w:t xml:space="preserve">code so that I can make sure it is correct. </w:t>
             </w:r>
           </w:p>
         </w:tc>
@@ -2070,15 +1689,8 @@
           </w:tcPr>
           <w:p>
             <w:r>
-              <w:t xml:space="preserve">Create tests for algorithms and operations in the </w:t>
-            </w:r>
-            <w:proofErr w:type="spellStart"/>
-            <w:r>
-              <w:t>BoggleModel</w:t>
-            </w:r>
-            <w:proofErr w:type="spellEnd"/>
-            <w:r>
-              <w:t xml:space="preserve">. </w:t>
+              <w:lastRenderedPageBreak/>
+              <w:t xml:space="preserve">Create tests for algorithms and operations in the BoggleModel. </w:t>
             </w:r>
           </w:p>
         </w:tc>
@@ -2149,7 +1761,6 @@
           <w:p/>
           <w:p>
             <w:r>
-              <w:lastRenderedPageBreak/>
               <w:t xml:space="preserve">This text-based version of boggle should accept letter-by-letter inputs instead of whole words, so that it simulates the actual GUI version. </w:t>
             </w:r>
           </w:p>
@@ -2160,16 +1771,7 @@
           </w:tcPr>
           <w:p>
             <w:r>
-              <w:lastRenderedPageBreak/>
-              <w:t xml:space="preserve">Create a </w:t>
-            </w:r>
-            <w:proofErr w:type="spellStart"/>
-            <w:r>
-              <w:t>TextBased</w:t>
-            </w:r>
-            <w:proofErr w:type="spellEnd"/>
-            <w:r>
-              <w:t xml:space="preserve"> view that accepts character-by-character input instead of whole words. This should update the board to reflect the current path the user has selected after every character input. </w:t>
+              <w:t xml:space="preserve">Create a TextBased view that accepts character-by-character input instead of whole words. This should update the board to reflect the current path the user has selected after every character input. </w:t>
             </w:r>
           </w:p>
           <w:p/>
@@ -2180,7 +1782,6 @@
           </w:tcPr>
           <w:p>
             <w:r>
-              <w:lastRenderedPageBreak/>
               <w:t>1</w:t>
             </w:r>
           </w:p>
@@ -2236,7 +1837,11 @@
           </w:tcPr>
           <w:p>
             <w:r>
-              <w:t>As a boggle user, I want the board to be displayed using a GUI so that it can be easier for me to play the game (as opposed to the text-based version). This new GUI should still allow me to play either with a friend or against the computer. This version will be playable with only a keyboard.</w:t>
+              <w:t xml:space="preserve">As a boggle user, I want the board to be displayed using a GUI so that it can be easier for me to play the game (as opposed to the text-based version). This new GUI should still allow me to play either with </w:t>
+            </w:r>
+            <w:r>
+              <w:lastRenderedPageBreak/>
+              <w:t>a friend or against the computer. This version will be playable with only a keyboard.</w:t>
             </w:r>
           </w:p>
         </w:tc>
@@ -2246,85 +1851,42 @@
           </w:tcPr>
           <w:p>
             <w:r>
+              <w:lastRenderedPageBreak/>
               <w:t>Create 5 views:</w:t>
             </w:r>
           </w:p>
           <w:p>
             <w:r>
+              <w:t>-The WelcomeView, which is like a home page for the game.</w:t>
+            </w:r>
+          </w:p>
+          <w:p>
+            <w:r>
               <w:t xml:space="preserve">-The </w:t>
             </w:r>
-            <w:proofErr w:type="spellStart"/>
-            <w:r>
-              <w:t>WelcomeView</w:t>
-            </w:r>
-            <w:proofErr w:type="spellEnd"/>
-            <w:r>
-              <w:t>, which is like a home page for the game.</w:t>
-            </w:r>
-          </w:p>
-          <w:p>
-            <w:r>
-              <w:t xml:space="preserve">-The </w:t>
-            </w:r>
-          </w:p>
-          <w:p>
-            <w:r>
-              <w:t>-</w:t>
-            </w:r>
-            <w:proofErr w:type="spellStart"/>
-            <w:r>
-              <w:t>InstructionsView</w:t>
-            </w:r>
-            <w:proofErr w:type="spellEnd"/>
-            <w:r>
-              <w:t>, which is a page containing instructions on how to play the game</w:t>
-            </w:r>
-          </w:p>
-          <w:p>
-            <w:r>
-              <w:t>-</w:t>
-            </w:r>
-            <w:proofErr w:type="spellStart"/>
-            <w:r>
-              <w:t>PlayerInitView</w:t>
-            </w:r>
-            <w:proofErr w:type="spellEnd"/>
-            <w:r>
-              <w:t xml:space="preserve">, which is a page where the user configures the board size and inputs player names. </w:t>
-            </w:r>
-          </w:p>
-          <w:p>
-            <w:r>
-              <w:t xml:space="preserve">-4x4 and 5x5 </w:t>
-            </w:r>
-            <w:proofErr w:type="spellStart"/>
-            <w:r>
-              <w:t>BoardView</w:t>
-            </w:r>
-            <w:proofErr w:type="spellEnd"/>
-            <w:r>
-              <w:t>. This is the main game page, where the user selects words and increases their score.</w:t>
-            </w:r>
-          </w:p>
-          <w:p>
-            <w:r>
-              <w:t>-</w:t>
-            </w:r>
-            <w:proofErr w:type="spellStart"/>
-            <w:r>
-              <w:t>EndGameView</w:t>
-            </w:r>
-            <w:proofErr w:type="spellEnd"/>
-            <w:r>
-              <w:t xml:space="preserve">, where the winner’s name is </w:t>
-            </w:r>
-            <w:proofErr w:type="gramStart"/>
-            <w:r>
-              <w:t>displayed</w:t>
-            </w:r>
-            <w:proofErr w:type="gramEnd"/>
-            <w:r>
-              <w:t xml:space="preserve"> and the user can opt to play again.</w:t>
+          </w:p>
+          <w:p>
+            <w:r>
+              <w:t>-InstructionsView, which is a page containing instructions on how to play the game</w:t>
+            </w:r>
+          </w:p>
+          <w:p>
+            <w:r>
+              <w:t xml:space="preserve">-PlayerInitView, which is a page </w:t>
+            </w:r>
+            <w:r>
+              <w:lastRenderedPageBreak/>
+              <w:t xml:space="preserve">where the user configures the board size and inputs player names. </w:t>
+            </w:r>
+          </w:p>
+          <w:p>
+            <w:r>
+              <w:t>-4x4 and 5x5 BoardView. This is the main game page, where the user selects words and increases their score.</w:t>
+            </w:r>
+          </w:p>
+          <w:p>
+            <w:r>
+              <w:t>-EndGameView, where the winner’s name is displayed and the user can opt to play again.</w:t>
             </w:r>
           </w:p>
           <w:p/>
@@ -2374,21 +1936,6 @@
           <w:iCs/>
         </w:rPr>
         <w:t>2.3. SPRINT 1 CODE REVIEWS</w:t>
-      </w:r>
-    </w:p>
-    <w:p>
-      <w:pPr>
-        <w:pStyle w:val="BodyA"/>
-        <w:spacing w:before="100" w:after="200" w:line="360" w:lineRule="auto"/>
-        <w:rPr>
-          <w:rFonts w:ascii="Verdana" w:eastAsia="Verdana" w:hAnsi="Verdana" w:cs="Verdana"/>
-        </w:rPr>
-      </w:pPr>
-      <w:r>
-        <w:rPr>
-          <w:rFonts w:ascii="Verdana" w:hAnsi="Verdana"/>
-        </w:rPr>
-        <w:t>We’re expecting that each team member will make some changes to the team repository at each sprint (meaning we expect to see roughly weekly commits). Moreover, we’re expecting that before changes on feature branches are transferred to your team’s develop branch, that your team will conduct code reviews.  Each team member should provide at least one code review for one of their peers at each sprint iteration.  Your reviews will be documented in your repository, but we ask that your briefly document them here as well using this format:</w:t>
       </w:r>
     </w:p>
     <w:tbl>
@@ -2754,39 +2301,7 @@
                   <w14:miter w14:lim="400000"/>
                 </w14:textOutline>
               </w:rPr>
-              <w:t xml:space="preserve">[DEV-1.1] Create </w:t>
-            </w:r>
-            <w:proofErr w:type="spellStart"/>
-            <w:r>
-              <w:rPr>
-                <w:rFonts w:ascii="Helvetica Neue" w:hAnsi="Helvetica Neue"/>
-                <w:color w:val="24292F"/>
-                <w:sz w:val="20"/>
-                <w:szCs w:val="20"/>
-                <w:u w:color="24292F"/>
-                <w14:textOutline w14:w="12700" w14:cap="flat" w14:cmpd="sng" w14:algn="ctr">
-                  <w14:noFill/>
-                  <w14:prstDash w14:val="solid"/>
-                  <w14:miter w14:lim="400000"/>
-                </w14:textOutline>
-              </w:rPr>
-              <w:t>BoggleDictionary</w:t>
-            </w:r>
-            <w:proofErr w:type="spellEnd"/>
-            <w:r>
-              <w:rPr>
-                <w:rFonts w:ascii="Helvetica Neue" w:hAnsi="Helvetica Neue"/>
-                <w:color w:val="24292F"/>
-                <w:sz w:val="20"/>
-                <w:szCs w:val="20"/>
-                <w:u w:color="24292F"/>
-                <w14:textOutline w14:w="12700" w14:cap="flat" w14:cmpd="sng" w14:algn="ctr">
-                  <w14:noFill/>
-                  <w14:prstDash w14:val="solid"/>
-                  <w14:miter w14:lim="400000"/>
-                </w14:textOutline>
-              </w:rPr>
-              <w:t xml:space="preserve"> class</w:t>
+              <w:t>[DEV-1.1] Create BoggleDictionary class</w:t>
             </w:r>
           </w:p>
         </w:tc>
@@ -2950,39 +2465,7 @@
                   <w14:miter w14:lim="400000"/>
                 </w14:textOutline>
               </w:rPr>
-              <w:t xml:space="preserve">[DEV-1.1] Create </w:t>
-            </w:r>
-            <w:proofErr w:type="spellStart"/>
-            <w:r>
-              <w:rPr>
-                <w:rFonts w:ascii="Helvetica Neue" w:hAnsi="Helvetica Neue"/>
-                <w:color w:val="24292F"/>
-                <w:sz w:val="20"/>
-                <w:szCs w:val="20"/>
-                <w:u w:color="24292F"/>
-                <w14:textOutline w14:w="12700" w14:cap="flat" w14:cmpd="sng" w14:algn="ctr">
-                  <w14:noFill/>
-                  <w14:prstDash w14:val="solid"/>
-                  <w14:miter w14:lim="400000"/>
-                </w14:textOutline>
-              </w:rPr>
-              <w:t>BoggleGrid</w:t>
-            </w:r>
-            <w:proofErr w:type="spellEnd"/>
-            <w:r>
-              <w:rPr>
-                <w:rFonts w:ascii="Helvetica Neue" w:hAnsi="Helvetica Neue"/>
-                <w:color w:val="24292F"/>
-                <w:sz w:val="20"/>
-                <w:szCs w:val="20"/>
-                <w:u w:color="24292F"/>
-                <w14:textOutline w14:w="12700" w14:cap="flat" w14:cmpd="sng" w14:algn="ctr">
-                  <w14:noFill/>
-                  <w14:prstDash w14:val="solid"/>
-                  <w14:miter w14:lim="400000"/>
-                </w14:textOutline>
-              </w:rPr>
-              <w:t xml:space="preserve"> class</w:t>
+              <w:t>[DEV-1.1] Create BoggleGrid class</w:t>
             </w:r>
           </w:p>
         </w:tc>
@@ -3504,39 +2987,7 @@
                   <w14:miter w14:lim="400000"/>
                 </w14:textOutline>
               </w:rPr>
-              <w:t xml:space="preserve">[DEV-1.1] Create </w:t>
-            </w:r>
-            <w:proofErr w:type="spellStart"/>
-            <w:r>
-              <w:rPr>
-                <w:rFonts w:ascii="Helvetica Neue" w:hAnsi="Helvetica Neue"/>
-                <w:color w:val="24292F"/>
-                <w:sz w:val="20"/>
-                <w:szCs w:val="20"/>
-                <w:u w:color="24292F"/>
-                <w14:textOutline w14:w="12700" w14:cap="flat" w14:cmpd="sng" w14:algn="ctr">
-                  <w14:noFill/>
-                  <w14:prstDash w14:val="solid"/>
-                  <w14:miter w14:lim="400000"/>
-                </w14:textOutline>
-              </w:rPr>
-              <w:t>PossiblePathContainer</w:t>
-            </w:r>
-            <w:proofErr w:type="spellEnd"/>
-            <w:r>
-              <w:rPr>
-                <w:rFonts w:ascii="Helvetica Neue" w:hAnsi="Helvetica Neue"/>
-                <w:color w:val="24292F"/>
-                <w:sz w:val="20"/>
-                <w:szCs w:val="20"/>
-                <w:u w:color="24292F"/>
-                <w14:textOutline w14:w="12700" w14:cap="flat" w14:cmpd="sng" w14:algn="ctr">
-                  <w14:noFill/>
-                  <w14:prstDash w14:val="solid"/>
-                  <w14:miter w14:lim="400000"/>
-                </w14:textOutline>
-              </w:rPr>
-              <w:t xml:space="preserve"> class</w:t>
+              <w:t>[DEV-1.1] Create PossiblePathContainer class</w:t>
             </w:r>
           </w:p>
         </w:tc>
@@ -3700,6 +3151,7 @@
                   <w14:miter w14:lim="400000"/>
                 </w14:textOutline>
               </w:rPr>
+              <w:lastRenderedPageBreak/>
               <w:t>[DEV-1.1] create letter by letter path search algorithm</w:t>
             </w:r>
           </w:p>
@@ -3864,7 +3316,6 @@
                   <w14:miter w14:lim="400000"/>
                 </w14:textOutline>
               </w:rPr>
-              <w:lastRenderedPageBreak/>
               <w:t>[DEV-1.1] Create Player class</w:t>
             </w:r>
           </w:p>
@@ -4372,39 +3823,7 @@
                   <w14:miter w14:lim="400000"/>
                 </w14:textOutline>
               </w:rPr>
-              <w:t xml:space="preserve">[DEV-1.1] Create </w:t>
-            </w:r>
-            <w:proofErr w:type="gramStart"/>
-            <w:r>
-              <w:rPr>
-                <w:rFonts w:ascii="Helvetica Neue" w:hAnsi="Helvetica Neue"/>
-                <w:color w:val="24292F"/>
-                <w:sz w:val="20"/>
-                <w:szCs w:val="20"/>
-                <w:u w:color="24292F"/>
-                <w14:textOutline w14:w="12700" w14:cap="flat" w14:cmpd="sng" w14:algn="ctr">
-                  <w14:noFill/>
-                  <w14:prstDash w14:val="solid"/>
-                  <w14:miter w14:lim="400000"/>
-                </w14:textOutline>
-              </w:rPr>
-              <w:t>text based</w:t>
-            </w:r>
-            <w:proofErr w:type="gramEnd"/>
-            <w:r>
-              <w:rPr>
-                <w:rFonts w:ascii="Helvetica Neue" w:hAnsi="Helvetica Neue"/>
-                <w:color w:val="24292F"/>
-                <w:sz w:val="20"/>
-                <w:szCs w:val="20"/>
-                <w:u w:color="24292F"/>
-                <w14:textOutline w14:w="12700" w14:cap="flat" w14:cmpd="sng" w14:algn="ctr">
-                  <w14:noFill/>
-                  <w14:prstDash w14:val="solid"/>
-                  <w14:miter w14:lim="400000"/>
-                </w14:textOutline>
-              </w:rPr>
-              <w:t xml:space="preserve"> view</w:t>
+              <w:t>[DEV-1.1] Create text based view</w:t>
             </w:r>
           </w:p>
         </w:tc>
@@ -4568,25 +3987,8 @@
                   <w14:miter w14:lim="400000"/>
                 </w14:textOutline>
               </w:rPr>
-              <w:t xml:space="preserve">[DEV-N/A] Update pom file to work with </w:t>
-            </w:r>
-            <w:proofErr w:type="spellStart"/>
-            <w:r>
-              <w:rPr>
-                <w:rFonts w:ascii="Helvetica Neue" w:hAnsi="Helvetica Neue"/>
-                <w:color w:val="24292F"/>
-                <w:sz w:val="20"/>
-                <w:szCs w:val="20"/>
-                <w:u w:color="24292F"/>
-                <w14:textOutline w14:w="12700" w14:cap="flat" w14:cmpd="sng" w14:algn="ctr">
-                  <w14:noFill/>
-                  <w14:prstDash w14:val="solid"/>
-                  <w14:miter w14:lim="400000"/>
-                </w14:textOutline>
-              </w:rPr>
-              <w:t>javafx</w:t>
-            </w:r>
-            <w:proofErr w:type="spellEnd"/>
+              <w:t>[DEV-N/A] Update pom file to work with javafx</w:t>
+            </w:r>
           </w:p>
         </w:tc>
         <w:tc>
@@ -5241,39 +4643,7 @@
                   <w14:miter w14:lim="400000"/>
                 </w14:textOutline>
               </w:rPr>
-              <w:t xml:space="preserve">[DEV-1.3] fix integration </w:t>
-            </w:r>
-            <w:proofErr w:type="spellStart"/>
-            <w:r>
-              <w:rPr>
-                <w:rFonts w:ascii="Helvetica Neue" w:hAnsi="Helvetica Neue"/>
-                <w:color w:val="24292F"/>
-                <w:sz w:val="20"/>
-                <w:szCs w:val="20"/>
-                <w:u w:color="24292F"/>
-                <w14:textOutline w14:w="12700" w14:cap="flat" w14:cmpd="sng" w14:algn="ctr">
-                  <w14:noFill/>
-                  <w14:prstDash w14:val="solid"/>
-                  <w14:miter w14:lim="400000"/>
-                </w14:textOutline>
-              </w:rPr>
-              <w:t>fxml</w:t>
-            </w:r>
-            <w:proofErr w:type="spellEnd"/>
-            <w:r>
-              <w:rPr>
-                <w:rFonts w:ascii="Helvetica Neue" w:hAnsi="Helvetica Neue"/>
-                <w:color w:val="24292F"/>
-                <w:sz w:val="20"/>
-                <w:szCs w:val="20"/>
-                <w:u w:color="24292F"/>
-                <w14:textOutline w14:w="12700" w14:cap="flat" w14:cmpd="sng" w14:algn="ctr">
-                  <w14:noFill/>
-                  <w14:prstDash w14:val="solid"/>
-                  <w14:miter w14:lim="400000"/>
-                </w14:textOutline>
-              </w:rPr>
-              <w:t xml:space="preserve"> model</w:t>
+              <w:t>[DEV-1.3] fix integration fxml model</w:t>
             </w:r>
           </w:p>
         </w:tc>
@@ -5929,25 +5299,9 @@
                   <w14:miter w14:lim="400000"/>
                 </w14:textOutline>
               </w:rPr>
-              <w:t xml:space="preserve">[DEV-1.3] Event handling for </w:t>
-            </w:r>
-            <w:proofErr w:type="spellStart"/>
-            <w:r>
-              <w:rPr>
-                <w:rFonts w:ascii="Helvetica Neue" w:hAnsi="Helvetica Neue"/>
-                <w:color w:val="24292F"/>
-                <w:sz w:val="20"/>
-                <w:szCs w:val="20"/>
-                <w:u w:color="24292F"/>
-                <w14:textOutline w14:w="12700" w14:cap="flat" w14:cmpd="sng" w14:algn="ctr">
-                  <w14:noFill/>
-                  <w14:prstDash w14:val="solid"/>
-                  <w14:miter w14:lim="400000"/>
-                </w14:textOutline>
-              </w:rPr>
-              <w:t>BoardGameView</w:t>
-            </w:r>
-            <w:proofErr w:type="spellEnd"/>
+              <w:lastRenderedPageBreak/>
+              <w:t>[DEV-1.3] Event handling for BoardGameView</w:t>
+            </w:r>
           </w:p>
         </w:tc>
         <w:tc>
@@ -6110,7 +5464,6 @@
                   <w14:miter w14:lim="400000"/>
                 </w14:textOutline>
               </w:rPr>
-              <w:lastRenderedPageBreak/>
               <w:t>[DEV-1.3] create scene builder graph for game end view</w:t>
             </w:r>
           </w:p>
@@ -6308,55 +5661,27 @@
       <w:pPr>
         <w:pStyle w:val="BodyA"/>
         <w:widowControl w:val="0"/>
+        <w:numPr>
+          <w:ilvl w:val="0"/>
+          <w:numId w:val="4"/>
+        </w:numPr>
         <w:spacing w:line="360" w:lineRule="auto"/>
         <w:rPr>
-          <w:rFonts w:ascii="Verdana" w:eastAsia="Verdana" w:hAnsi="Verdana" w:cs="Verdana"/>
-          <w:b/>
-          <w:bCs/>
-          <w:i/>
-          <w:iCs/>
-        </w:rPr>
-      </w:pPr>
-    </w:p>
-    <w:p>
-      <w:pPr>
-        <w:pStyle w:val="BodyA"/>
-        <w:widowControl w:val="0"/>
-        <w:spacing w:line="360" w:lineRule="auto"/>
-        <w:rPr>
-          <w:rFonts w:ascii="Verdana" w:eastAsia="Verdana" w:hAnsi="Verdana" w:cs="Verdana"/>
-        </w:rPr>
-      </w:pPr>
-      <w:r>
-        <w:rPr>
-          <w:rFonts w:ascii="Verdana" w:hAnsi="Verdana"/>
-        </w:rPr>
-        <w:t xml:space="preserve">When a sprint is completed, hold a retrospective </w:t>
-      </w:r>
-      <w:proofErr w:type="gramStart"/>
-      <w:r>
-        <w:rPr>
-          <w:rFonts w:ascii="Verdana" w:hAnsi="Verdana"/>
-        </w:rPr>
-        <w:t>meeting</w:t>
-      </w:r>
-      <w:proofErr w:type="gramEnd"/>
-      <w:r>
-        <w:rPr>
-          <w:rFonts w:ascii="Verdana" w:hAnsi="Verdana"/>
-        </w:rPr>
-        <w:t xml:space="preserve"> and ask one team member to take notes. Place a short record of each retrospective meeting in this section!  The details should include:</w:t>
-      </w:r>
-    </w:p>
-    <w:p>
-      <w:pPr>
-        <w:pStyle w:val="BodyA"/>
-        <w:widowControl w:val="0"/>
-        <w:spacing w:line="360" w:lineRule="auto"/>
-        <w:rPr>
-          <w:rFonts w:ascii="Verdana" w:eastAsia="Verdana" w:hAnsi="Verdana" w:cs="Verdana"/>
-        </w:rPr>
-      </w:pPr>
+          <w:rFonts w:ascii="Verdana" w:hAnsi="Verdana"/>
+        </w:rPr>
+      </w:pPr>
+      <w:r>
+        <w:rPr>
+          <w:rFonts w:ascii="Verdana" w:hAnsi="Verdana"/>
+        </w:rPr>
+        <w:t xml:space="preserve">Participants </w:t>
+      </w:r>
+      <w:r>
+        <w:rPr>
+          <w:rFonts w:ascii="Verdana" w:hAnsi="Verdana"/>
+        </w:rPr>
+        <w:t>Hassan, Kevin, Mustafa, Sultan</w:t>
+      </w:r>
     </w:p>
     <w:p>
       <w:pPr>
@@ -6375,13 +5700,13 @@
         <w:rPr>
           <w:rFonts w:ascii="Verdana" w:hAnsi="Verdana"/>
         </w:rPr>
-        <w:t xml:space="preserve">Participants </w:t>
-      </w:r>
-      <w:r>
-        <w:rPr>
-          <w:rFonts w:ascii="Verdana" w:hAnsi="Verdana"/>
-        </w:rPr>
-        <w:t>Hassan, Kevin, Mustafa, Sultan</w:t>
+        <w:t>Things that are not complete: Testing for model</w:t>
+      </w:r>
+      <w:r>
+        <w:rPr>
+          <w:rFonts w:ascii="Verdana" w:hAnsi="Verdana"/>
+        </w:rPr>
+        <w:t>, 5x5 Board</w:t>
       </w:r>
     </w:p>
     <w:p>
@@ -6401,13 +5726,7 @@
         <w:rPr>
           <w:rFonts w:ascii="Verdana" w:hAnsi="Verdana"/>
         </w:rPr>
-        <w:t>Things that are not complete: Testing for model</w:t>
-      </w:r>
-      <w:r>
-        <w:rPr>
-          <w:rFonts w:ascii="Verdana" w:hAnsi="Verdana"/>
-        </w:rPr>
-        <w:t>, 5x5 Board</w:t>
+        <w:t xml:space="preserve">Things that went well: (Almost) all user stories were completed, and teamwork was great at the latter half of the sprint. Also, the product was fully functional and appealing. </w:t>
       </w:r>
     </w:p>
     <w:p>
@@ -6427,7 +5746,7 @@
         <w:rPr>
           <w:rFonts w:ascii="Verdana" w:hAnsi="Verdana"/>
         </w:rPr>
-        <w:t xml:space="preserve">Things that went well: (Almost) all user stories were completed, and teamwork was great at the latter half of the sprint. Also, the product was fully functional and appealing. </w:t>
+        <w:t xml:space="preserve">Things that need improvement: Not everyone contributed, Hassan ended up having to take many tasks that he didn’t originally own so that the sprint could end on time (even though the sprint ended late).  </w:t>
       </w:r>
     </w:p>
     <w:p>
@@ -6447,21 +5766,13 @@
         <w:rPr>
           <w:rFonts w:ascii="Verdana" w:hAnsi="Verdana"/>
         </w:rPr>
-        <w:t xml:space="preserve">Things that need improvement: Not everyone contributed, Hassan ended up having to take many tasks that he didn’t originally </w:t>
-      </w:r>
-      <w:proofErr w:type="gramStart"/>
-      <w:r>
-        <w:rPr>
-          <w:rFonts w:ascii="Verdana" w:hAnsi="Verdana"/>
-        </w:rPr>
-        <w:t>own</w:t>
-      </w:r>
-      <w:proofErr w:type="gramEnd"/>
-      <w:r>
-        <w:rPr>
-          <w:rFonts w:ascii="Verdana" w:hAnsi="Verdana"/>
-        </w:rPr>
-        <w:t xml:space="preserve"> so that the sprint could end on time (even though the sprint ended late).  </w:t>
+        <w:t>A summary of any bad practices that will not be repeated moving forward</w:t>
+      </w:r>
+      <w:r>
+        <w:rPr>
+          <w:rFonts w:ascii="Verdana" w:hAnsi="Verdana"/>
+        </w:rPr>
+        <w:t xml:space="preserve">: Every team member must participate. </w:t>
       </w:r>
     </w:p>
     <w:p>
@@ -6481,53 +5792,13 @@
         <w:rPr>
           <w:rFonts w:ascii="Verdana" w:hAnsi="Verdana"/>
         </w:rPr>
-        <w:t>A summary of any bad practices that will not be repeated moving forward</w:t>
-      </w:r>
-      <w:r>
-        <w:rPr>
-          <w:rFonts w:ascii="Verdana" w:hAnsi="Verdana"/>
-        </w:rPr>
-        <w:t xml:space="preserve">: Every team member must participate. </w:t>
-      </w:r>
-    </w:p>
-    <w:p>
-      <w:pPr>
-        <w:pStyle w:val="BodyA"/>
-        <w:widowControl w:val="0"/>
-        <w:numPr>
-          <w:ilvl w:val="0"/>
-          <w:numId w:val="4"/>
-        </w:numPr>
-        <w:spacing w:line="360" w:lineRule="auto"/>
-        <w:rPr>
-          <w:rFonts w:ascii="Verdana" w:hAnsi="Verdana"/>
-        </w:rPr>
-      </w:pPr>
-      <w:r>
-        <w:rPr>
-          <w:rFonts w:ascii="Verdana" w:hAnsi="Verdana"/>
-        </w:rPr>
         <w:t>Your team’s best/worst experience during this sprint</w:t>
       </w:r>
       <w:r>
         <w:rPr>
           <w:rFonts w:ascii="Verdana" w:hAnsi="Verdana"/>
         </w:rPr>
-        <w:t xml:space="preserve">: Finishing the </w:t>
-      </w:r>
-      <w:proofErr w:type="spellStart"/>
-      <w:r>
-        <w:rPr>
-          <w:rFonts w:ascii="Verdana" w:hAnsi="Verdana"/>
-        </w:rPr>
-        <w:t>BoardView</w:t>
-      </w:r>
-      <w:proofErr w:type="spellEnd"/>
-      <w:r>
-        <w:rPr>
-          <w:rFonts w:ascii="Verdana" w:hAnsi="Verdana"/>
-        </w:rPr>
-        <w:t xml:space="preserve"> was a great experience, since it allowed us to see our product in action. Figuring out a workaround to a limitation of JavaFX took us a lot of time, so this was the worst experience. </w:t>
+        <w:t xml:space="preserve">: Finishing the BoardView was a great experience, since it allowed us to see our product in action. Figuring out a workaround to a limitation of JavaFX took us a lot of time, so this was the worst experience. </w:t>
       </w:r>
     </w:p>
     <w:p>
@@ -6645,8 +5916,19 @@
           <w:u w:color="24292F"/>
           <w:shd w:val="clear" w:color="auto" w:fill="FFFFFF"/>
         </w:rPr>
+        <w:t xml:space="preserve">From the last sprint, Sultan still needed to implement testing for the model. Also, more tasks we shifted over to Sultan for this week, as the rest of the team did </w:t>
+      </w:r>
+      <w:r>
+        <w:rPr>
+          <w:rFonts w:ascii="Verdana" w:hAnsi="Verdana"/>
+          <w:color w:val="24292F"/>
+          <w:sz w:val="22"/>
+          <w:szCs w:val="22"/>
+          <w:u w:color="24292F"/>
+          <w:shd w:val="clear" w:color="auto" w:fill="FFFFFF"/>
+        </w:rPr>
         <w:lastRenderedPageBreak/>
-        <w:t xml:space="preserve">From the last sprint, Sultan still needed to implement testing for the model. Also, more tasks we shifted over to Sultan for this week, as the rest of the team did more work than originally planned in the previous sprint. For this sprint, the undo feature was to be implemented, as well as the visually impaired mode. </w:t>
+        <w:t xml:space="preserve">more work than originally planned in the previous sprint. For this sprint, the undo feature was to be implemented, as well as the visually impaired mode. </w:t>
       </w:r>
     </w:p>
     <w:p>
@@ -7040,9 +6322,8 @@
           <w:u w:color="24292F"/>
           <w:shd w:val="clear" w:color="auto" w:fill="FFFFFF"/>
         </w:rPr>
-        <w:t xml:space="preserve">Implement memento pattern for the </w:t>
-      </w:r>
-      <w:proofErr w:type="spellStart"/>
+        <w:t>Implement memento pattern for the BoggleModel class</w:t>
+      </w:r>
       <w:r>
         <w:rPr>
           <w:rFonts w:ascii="Verdana" w:eastAsia="Verdana" w:hAnsi="Verdana" w:cs="Verdana"/>
@@ -7052,54 +6333,7 @@
           <w:u w:color="24292F"/>
           <w:shd w:val="clear" w:color="auto" w:fill="FFFFFF"/>
         </w:rPr>
-        <w:t>BoggleModel</w:t>
-      </w:r>
-      <w:proofErr w:type="spellEnd"/>
-      <w:r>
-        <w:rPr>
-          <w:rFonts w:ascii="Verdana" w:eastAsia="Verdana" w:hAnsi="Verdana" w:cs="Verdana"/>
-          <w:color w:val="24292F"/>
-          <w:sz w:val="22"/>
-          <w:szCs w:val="22"/>
-          <w:u w:color="24292F"/>
-          <w:shd w:val="clear" w:color="auto" w:fill="FFFFFF"/>
-        </w:rPr>
-        <w:t xml:space="preserve"> class</w:t>
-      </w:r>
-      <w:r>
-        <w:rPr>
-          <w:rFonts w:ascii="Verdana" w:eastAsia="Verdana" w:hAnsi="Verdana" w:cs="Verdana"/>
-          <w:color w:val="24292F"/>
-          <w:sz w:val="22"/>
-          <w:szCs w:val="22"/>
-          <w:u w:color="24292F"/>
-          <w:shd w:val="clear" w:color="auto" w:fill="FFFFFF"/>
-        </w:rPr>
-        <w:t xml:space="preserve"> and implement undo feature for </w:t>
-      </w:r>
-      <w:proofErr w:type="spellStart"/>
-      <w:r>
-        <w:rPr>
-          <w:rFonts w:ascii="Verdana" w:eastAsia="Verdana" w:hAnsi="Verdana" w:cs="Verdana"/>
-          <w:color w:val="24292F"/>
-          <w:sz w:val="22"/>
-          <w:szCs w:val="22"/>
-          <w:u w:color="24292F"/>
-          <w:shd w:val="clear" w:color="auto" w:fill="FFFFFF"/>
-        </w:rPr>
-        <w:t>BoardView</w:t>
-      </w:r>
-      <w:proofErr w:type="spellEnd"/>
-      <w:r>
-        <w:rPr>
-          <w:rFonts w:ascii="Verdana" w:eastAsia="Verdana" w:hAnsi="Verdana" w:cs="Verdana"/>
-          <w:color w:val="24292F"/>
-          <w:sz w:val="22"/>
-          <w:szCs w:val="22"/>
-          <w:u w:color="24292F"/>
-          <w:shd w:val="clear" w:color="auto" w:fill="FFFFFF"/>
-        </w:rPr>
-        <w:t xml:space="preserve">. </w:t>
+        <w:t xml:space="preserve"> and implement undo feature for BoardView. </w:t>
       </w:r>
     </w:p>
     <w:p>
@@ -7153,31 +6387,7 @@
           <w:u w:color="24292F"/>
           <w:shd w:val="clear" w:color="auto" w:fill="FFFFFF"/>
         </w:rPr>
-        <w:t xml:space="preserve">Implement </w:t>
-      </w:r>
-      <w:proofErr w:type="spellStart"/>
-      <w:r>
-        <w:rPr>
-          <w:rFonts w:ascii="Verdana" w:eastAsia="Verdana" w:hAnsi="Verdana" w:cs="Verdana"/>
-          <w:color w:val="24292F"/>
-          <w:sz w:val="22"/>
-          <w:szCs w:val="22"/>
-          <w:u w:color="24292F"/>
-          <w:shd w:val="clear" w:color="auto" w:fill="FFFFFF"/>
-        </w:rPr>
-        <w:t>BoardView</w:t>
-      </w:r>
-      <w:proofErr w:type="spellEnd"/>
-      <w:r>
-        <w:rPr>
-          <w:rFonts w:ascii="Verdana" w:eastAsia="Verdana" w:hAnsi="Verdana" w:cs="Verdana"/>
-          <w:color w:val="24292F"/>
-          <w:sz w:val="22"/>
-          <w:szCs w:val="22"/>
-          <w:u w:color="24292F"/>
-          <w:shd w:val="clear" w:color="auto" w:fill="FFFFFF"/>
-        </w:rPr>
-        <w:t xml:space="preserve"> 5x5, which wasn’t implemented in the last sprint. </w:t>
+        <w:t xml:space="preserve">Implement BoardView 5x5, which wasn’t implemented in the last sprint. </w:t>
       </w:r>
     </w:p>
     <w:p>
@@ -7314,18 +6524,7 @@
           <w:u w:color="24292F"/>
           <w:shd w:val="clear" w:color="auto" w:fill="FFFFFF"/>
         </w:rPr>
-        <w:t xml:space="preserve">2.2.1 </w:t>
-      </w:r>
-      <w:r>
-        <w:rPr>
-          <w:rFonts w:ascii="Verdana" w:eastAsia="Verdana" w:hAnsi="Verdana" w:cs="Verdana"/>
-          <w:color w:val="24292F"/>
-          <w:sz w:val="22"/>
-          <w:szCs w:val="22"/>
-          <w:u w:color="24292F"/>
-          <w:shd w:val="clear" w:color="auto" w:fill="FFFFFF"/>
-        </w:rPr>
-        <w:t>Audio-Only Mode</w:t>
+        <w:t>2.2.1 Audio-Only Mode</w:t>
       </w:r>
     </w:p>
     <w:p>
@@ -7495,77 +6694,7 @@
           <w:u w:color="24292F"/>
           <w:shd w:val="clear" w:color="auto" w:fill="FFFFFF"/>
         </w:rPr>
-        <w:t xml:space="preserve"> and the audio-only mode for the </w:t>
-      </w:r>
-      <w:proofErr w:type="spellStart"/>
-      <w:r>
-        <w:rPr>
-          <w:rFonts w:ascii="Verdana" w:hAnsi="Verdana"/>
-          <w:color w:val="24292F"/>
-          <w:sz w:val="22"/>
-          <w:szCs w:val="22"/>
-          <w:u w:color="24292F"/>
-          <w:shd w:val="clear" w:color="auto" w:fill="FFFFFF"/>
-        </w:rPr>
-        <w:t>BoardView</w:t>
-      </w:r>
-      <w:proofErr w:type="spellEnd"/>
-      <w:r>
-        <w:rPr>
-          <w:rFonts w:ascii="Verdana" w:hAnsi="Verdana"/>
-          <w:color w:val="24292F"/>
-          <w:sz w:val="22"/>
-          <w:szCs w:val="22"/>
-          <w:u w:color="24292F"/>
-          <w:shd w:val="clear" w:color="auto" w:fill="FFFFFF"/>
-        </w:rPr>
-        <w:t xml:space="preserve">. </w:t>
-      </w:r>
-      <w:r>
-        <w:rPr>
-          <w:rFonts w:ascii="Verdana" w:hAnsi="Verdana"/>
-          <w:color w:val="24292F"/>
-          <w:sz w:val="22"/>
-          <w:szCs w:val="22"/>
-          <w:u w:color="24292F"/>
-          <w:shd w:val="clear" w:color="auto" w:fill="FFFFFF"/>
-        </w:rPr>
-        <w:t>Audio-only mode was implemented everywhere else in the application, however.</w:t>
-      </w:r>
-      <w:r>
-        <w:rPr>
-          <w:rFonts w:ascii="Verdana" w:hAnsi="Verdana"/>
-          <w:color w:val="24292F"/>
-          <w:sz w:val="22"/>
-          <w:szCs w:val="22"/>
-          <w:u w:color="24292F"/>
-          <w:shd w:val="clear" w:color="auto" w:fill="FFFFFF"/>
-        </w:rPr>
-        <w:t xml:space="preserve"> Also, the 5x5 </w:t>
-      </w:r>
-      <w:proofErr w:type="spellStart"/>
-      <w:r>
-        <w:rPr>
-          <w:rFonts w:ascii="Verdana" w:hAnsi="Verdana"/>
-          <w:color w:val="24292F"/>
-          <w:sz w:val="22"/>
-          <w:szCs w:val="22"/>
-          <w:u w:color="24292F"/>
-          <w:shd w:val="clear" w:color="auto" w:fill="FFFFFF"/>
-        </w:rPr>
-        <w:t>SceneBuilder</w:t>
-      </w:r>
-      <w:proofErr w:type="spellEnd"/>
-      <w:r>
-        <w:rPr>
-          <w:rFonts w:ascii="Verdana" w:hAnsi="Verdana"/>
-          <w:color w:val="24292F"/>
-          <w:sz w:val="22"/>
-          <w:szCs w:val="22"/>
-          <w:u w:color="24292F"/>
-          <w:shd w:val="clear" w:color="auto" w:fill="FFFFFF"/>
-        </w:rPr>
-        <w:t xml:space="preserve"> graph but never implemented due to time constraints. </w:t>
+        <w:t xml:space="preserve"> and the audio-only mode for the BoardView. Audio-only mode was implemented everywhere else in the application, however. Also, the 5x5 SceneBuilder graph but never implemented due to time constraints. </w:t>
       </w:r>
     </w:p>
     <w:p>
@@ -7676,6 +6805,7 @@
           </w:tcPr>
           <w:p>
             <w:r>
+              <w:lastRenderedPageBreak/>
               <w:t>Name</w:t>
             </w:r>
           </w:p>
@@ -7781,15 +6911,7 @@
           </w:tcPr>
           <w:p>
             <w:r>
-              <w:t xml:space="preserve">As a visually impaired </w:t>
-            </w:r>
-            <w:proofErr w:type="spellStart"/>
-            <w:r>
-              <w:t>Bamboggled</w:t>
-            </w:r>
-            <w:proofErr w:type="spellEnd"/>
-            <w:r>
-              <w:t xml:space="preserve"> player, I want the screen to read out my next possible moves after I select a letter. </w:t>
+              <w:t xml:space="preserve">As a visually impaired Bamboggled player, I want the screen to read out my next possible moves after I select a letter. </w:t>
             </w:r>
           </w:p>
         </w:tc>
@@ -7886,21 +7008,7 @@
           </w:tcPr>
           <w:p>
             <w:r>
-              <w:t xml:space="preserve">Create </w:t>
-            </w:r>
-            <w:proofErr w:type="gramStart"/>
-            <w:r>
-              <w:t>button</w:t>
-            </w:r>
-            <w:proofErr w:type="gramEnd"/>
-            <w:r>
-              <w:t xml:space="preserve"> or shortcut that activates visually impaire</w:t>
-            </w:r>
-            <w:r>
-              <w:t xml:space="preserve">d </w:t>
-            </w:r>
-            <w:r>
-              <w:t xml:space="preserve">mode. If this option is enabled, the computer will read out information on the current view. </w:t>
+              <w:t xml:space="preserve">Create button or shortcut that activates visually impaired mode. If this option is enabled, the computer will read out information on the current view. </w:t>
             </w:r>
           </w:p>
         </w:tc>
@@ -7955,15 +7063,7 @@
           </w:tcPr>
           <w:p>
             <w:r>
-              <w:t>Hassan, Mustafa (</w:t>
-            </w:r>
-            <w:proofErr w:type="gramStart"/>
-            <w:r>
-              <w:t>actually implemented</w:t>
-            </w:r>
-            <w:proofErr w:type="gramEnd"/>
-            <w:r>
-              <w:t xml:space="preserve"> by Hassan). </w:t>
+              <w:t xml:space="preserve">Hassan, Mustafa (actually implemented by Hassan). </w:t>
             </w:r>
           </w:p>
         </w:tc>
@@ -7973,11 +7073,11 @@
           </w:tcPr>
           <w:p>
             <w:r>
-              <w:t xml:space="preserve">As a Boggle player who makes errors when choosing words, I don’t want to have </w:t>
+              <w:t xml:space="preserve">As a Boggle player who makes errors when choosing words, I don’t want to have to restart choosing my whole word. </w:t>
             </w:r>
             <w:r>
               <w:lastRenderedPageBreak/>
-              <w:t xml:space="preserve">to restart choosing my whole word. Instead, I want to press backspace to delete the most recently pressed letter. </w:t>
+              <w:t xml:space="preserve">Instead, I want to press backspace to delete the most recently pressed letter. </w:t>
             </w:r>
           </w:p>
           <w:p/>
@@ -8075,15 +7175,7 @@
           </w:tcPr>
           <w:p>
             <w:r>
-              <w:t xml:space="preserve">Create a </w:t>
-            </w:r>
-            <w:proofErr w:type="spellStart"/>
-            <w:r>
-              <w:t>TextBased</w:t>
-            </w:r>
-            <w:proofErr w:type="spellEnd"/>
-            <w:r>
-              <w:t xml:space="preserve"> view that accepts character-by-character input instead of whole words. This should update the board to reflect the current path the user has selected after every character input. </w:t>
+              <w:t xml:space="preserve">Create a TextBased view that accepts character-by-character input instead of whole words. This should update the board to reflect the current path the user has selected after every character input. </w:t>
             </w:r>
           </w:p>
           <w:p/>
@@ -8149,11 +7241,11 @@
           </w:tcPr>
           <w:p>
             <w:r>
-              <w:t xml:space="preserve">As a boggle user, I want the board to be displayed using a GUI so that it can be easier for me to play the game (as opposed to the </w:t>
+              <w:t xml:space="preserve">As a boggle user, I want the board to be displayed using a GUI so that it can be easier for me to play the game (as opposed to the text-based version). This new GUI </w:t>
             </w:r>
             <w:r>
               <w:lastRenderedPageBreak/>
-              <w:t>text-based version). This new GUI should still allow me to play either with a friend or against the computer. This version will be playable with only a keyboard.</w:t>
+              <w:t>should still allow me to play either with a friend or against the computer. This version will be playable with only a keyboard.</w:t>
             </w:r>
           </w:p>
         </w:tc>
@@ -8253,35 +7345,6 @@
           <w:iCs/>
         </w:rPr>
         <w:t xml:space="preserve"> CODE REVIEWS</w:t>
-      </w:r>
-    </w:p>
-    <w:p>
-      <w:pPr>
-        <w:pStyle w:val="BodyA"/>
-        <w:spacing w:before="100" w:after="200" w:line="360" w:lineRule="auto"/>
-        <w:rPr>
-          <w:rFonts w:ascii="Verdana" w:eastAsia="Verdana" w:hAnsi="Verdana" w:cs="Verdana"/>
-        </w:rPr>
-      </w:pPr>
-      <w:r>
-        <w:rPr>
-          <w:rFonts w:ascii="Verdana" w:hAnsi="Verdana"/>
-        </w:rPr>
-        <w:t xml:space="preserve">We’re expecting that each team member will make some changes to the team repository at each sprint (meaning we expect to see roughly weekly commits). Moreover, we’re expecting that before changes on feature branches are transferred to your team’s </w:t>
-      </w:r>
-      <w:proofErr w:type="gramStart"/>
-      <w:r>
-        <w:rPr>
-          <w:rFonts w:ascii="Verdana" w:hAnsi="Verdana"/>
-        </w:rPr>
-        <w:t>develop branch, that</w:t>
-      </w:r>
-      <w:proofErr w:type="gramEnd"/>
-      <w:r>
-        <w:rPr>
-          <w:rFonts w:ascii="Verdana" w:hAnsi="Verdana"/>
-        </w:rPr>
-        <w:t xml:space="preserve"> your team will conduct code reviews.  Each team member should provide at least one code review for one of their peers at each sprint iteration.  Your reviews will be documented in your repository, but we ask that your briefly document them here as well using this format:</w:t>
       </w:r>
     </w:p>
     <w:tbl>
@@ -8620,25 +7683,8 @@
                   <w14:miter w14:lim="400000"/>
                 </w14:textOutline>
               </w:rPr>
-              <w:t xml:space="preserve">[DEV-2.1] find text-to-speech </w:t>
-            </w:r>
-            <w:proofErr w:type="spellStart"/>
-            <w:r>
-              <w:rPr>
-                <w:rFonts w:ascii="Helvetica Neue" w:hAnsi="Helvetica Neue"/>
-                <w:color w:val="24292F"/>
-                <w:sz w:val="20"/>
-                <w:szCs w:val="20"/>
-                <w:u w:color="24292F"/>
-                <w14:textOutline w14:w="12700" w14:cap="flat" w14:cmpd="sng" w14:algn="ctr">
-                  <w14:noFill/>
-                  <w14:prstDash w14:val="solid"/>
-                  <w14:miter w14:lim="400000"/>
-                </w14:textOutline>
-              </w:rPr>
-              <w:t>api</w:t>
-            </w:r>
-            <w:proofErr w:type="spellEnd"/>
+              <w:t>[DEV-2.1] find text-to-speech api</w:t>
+            </w:r>
           </w:p>
         </w:tc>
         <w:tc>
@@ -9293,7 +8339,6 @@
                   <w14:miter w14:lim="400000"/>
                 </w14:textOutline>
               </w:rPr>
-              <w:lastRenderedPageBreak/>
               <w:t>[DEV-2.3] Created 5x5 boggle board view</w:t>
             </w:r>
           </w:p>
@@ -9613,6 +8658,34 @@
         <w:widowControl w:val="0"/>
         <w:spacing w:line="360" w:lineRule="auto"/>
         <w:rPr>
+          <w:rFonts w:ascii="Verdana" w:hAnsi="Verdana"/>
+          <w:b/>
+          <w:bCs/>
+          <w:i/>
+          <w:iCs/>
+        </w:rPr>
+      </w:pPr>
+    </w:p>
+    <w:p>
+      <w:pPr>
+        <w:pStyle w:val="BodyA"/>
+        <w:widowControl w:val="0"/>
+        <w:spacing w:line="360" w:lineRule="auto"/>
+        <w:rPr>
+          <w:rFonts w:ascii="Verdana" w:hAnsi="Verdana"/>
+          <w:b/>
+          <w:bCs/>
+          <w:i/>
+          <w:iCs/>
+        </w:rPr>
+      </w:pPr>
+    </w:p>
+    <w:p>
+      <w:pPr>
+        <w:pStyle w:val="BodyA"/>
+        <w:widowControl w:val="0"/>
+        <w:spacing w:line="360" w:lineRule="auto"/>
+        <w:rPr>
           <w:rFonts w:ascii="Verdana" w:eastAsia="Verdana" w:hAnsi="Verdana" w:cs="Verdana"/>
           <w:b/>
           <w:bCs/>
@@ -9628,6 +8701,7 @@
           <w:i/>
           <w:iCs/>
         </w:rPr>
+        <w:lastRenderedPageBreak/>
         <w:t xml:space="preserve">2.4 SPRINT </w:t>
       </w:r>
       <w:r>
@@ -9658,32 +8732,10 @@
         <w:spacing w:line="360" w:lineRule="auto"/>
         <w:rPr>
           <w:rFonts w:ascii="Verdana" w:eastAsia="Verdana" w:hAnsi="Verdana" w:cs="Verdana"/>
-        </w:rPr>
-      </w:pPr>
-    </w:p>
-    <w:p>
-      <w:pPr>
-        <w:pStyle w:val="BodyA"/>
-        <w:widowControl w:val="0"/>
-        <w:spacing w:line="360" w:lineRule="auto"/>
-        <w:rPr>
-          <w:rFonts w:ascii="Verdana" w:eastAsia="Verdana" w:hAnsi="Verdana" w:cs="Verdana"/>
-        </w:rPr>
-      </w:pPr>
-      <w:r>
-        <w:rPr>
-          <w:rFonts w:ascii="Verdana" w:hAnsi="Verdana"/>
-        </w:rPr>
-        <w:t>When a sprint is completed, hold a retrospective meeting and ask one team member to take notes. Place a short record of each retrospective meeting in this section!  The details should include:</w:t>
-      </w:r>
-    </w:p>
-    <w:p>
-      <w:pPr>
-        <w:pStyle w:val="BodyA"/>
-        <w:widowControl w:val="0"/>
-        <w:spacing w:line="360" w:lineRule="auto"/>
-        <w:rPr>
-          <w:rFonts w:ascii="Verdana" w:eastAsia="Verdana" w:hAnsi="Verdana" w:cs="Verdana"/>
+          <w:b/>
+          <w:bCs/>
+          <w:i/>
+          <w:iCs/>
         </w:rPr>
       </w:pPr>
     </w:p>
@@ -9736,21 +8788,7 @@
         <w:rPr>
           <w:rFonts w:ascii="Verdana" w:hAnsi="Verdana"/>
         </w:rPr>
-        <w:t xml:space="preserve">5x5 </w:t>
-      </w:r>
-      <w:proofErr w:type="spellStart"/>
-      <w:r>
-        <w:rPr>
-          <w:rFonts w:ascii="Verdana" w:hAnsi="Verdana"/>
-        </w:rPr>
-        <w:t>BoardView</w:t>
-      </w:r>
-      <w:proofErr w:type="spellEnd"/>
-      <w:r>
-        <w:rPr>
-          <w:rFonts w:ascii="Verdana" w:hAnsi="Verdana"/>
-        </w:rPr>
-        <w:t xml:space="preserve"> implementation, a</w:t>
+        <w:t>5x5 BoardView implementation, a</w:t>
       </w:r>
       <w:r>
         <w:rPr>
@@ -9798,21 +8836,7 @@
         <w:rPr>
           <w:rFonts w:ascii="Verdana" w:hAnsi="Verdana"/>
         </w:rPr>
-        <w:t xml:space="preserve">, audio-only mode for </w:t>
-      </w:r>
-      <w:proofErr w:type="spellStart"/>
-      <w:r>
-        <w:rPr>
-          <w:rFonts w:ascii="Verdana" w:hAnsi="Verdana"/>
-        </w:rPr>
-        <w:t>BoardView</w:t>
-      </w:r>
-      <w:proofErr w:type="spellEnd"/>
-      <w:r>
-        <w:rPr>
-          <w:rFonts w:ascii="Verdana" w:hAnsi="Verdana"/>
-        </w:rPr>
-        <w:t>.</w:t>
+        <w:t>, audio-only mode for BoardView.</w:t>
       </w:r>
     </w:p>
     <w:p>
@@ -9870,21 +8894,7 @@
         <w:rPr>
           <w:rFonts w:ascii="Verdana" w:hAnsi="Verdana"/>
         </w:rPr>
-        <w:t xml:space="preserve">Not all tasks were completed. Kevin and Hassan had to take on extra responsibilities </w:t>
-      </w:r>
-      <w:proofErr w:type="gramStart"/>
-      <w:r>
-        <w:rPr>
-          <w:rFonts w:ascii="Verdana" w:hAnsi="Verdana"/>
-        </w:rPr>
-        <w:t>on frontend</w:t>
-      </w:r>
-      <w:proofErr w:type="gramEnd"/>
-      <w:r>
-        <w:rPr>
-          <w:rFonts w:ascii="Verdana" w:hAnsi="Verdana"/>
-        </w:rPr>
-        <w:t xml:space="preserve">. </w:t>
+        <w:t xml:space="preserve">Not all tasks were completed. Kevin and Hassan had to take on extra responsibilities on frontend. </w:t>
       </w:r>
       <w:r>
         <w:rPr>
@@ -9928,21 +8938,7 @@
         <w:rPr>
           <w:rFonts w:ascii="Verdana" w:hAnsi="Verdana"/>
         </w:rPr>
-        <w:t xml:space="preserve">Also, attributes that shouldn’t belong in a class will never be thrown into that class just so that we can have someplace to store it (this occurred when a visually impaired mode indicator attribute was added to the model class, though the model has nothing to do with </w:t>
-      </w:r>
-      <w:proofErr w:type="gramStart"/>
-      <w:r>
-        <w:rPr>
-          <w:rFonts w:ascii="Verdana" w:hAnsi="Verdana"/>
-        </w:rPr>
-        <w:t>visually-impaired</w:t>
-      </w:r>
-      <w:proofErr w:type="gramEnd"/>
-      <w:r>
-        <w:rPr>
-          <w:rFonts w:ascii="Verdana" w:hAnsi="Verdana"/>
-        </w:rPr>
-        <w:t xml:space="preserve"> mode). </w:t>
+        <w:t xml:space="preserve">Also, attributes that shouldn’t belong in a class will never be thrown into that class just so that we can have someplace to store it (this occurred when a visually impaired mode indicator attribute was added to the model class, though the model has nothing to do with visually-impaired mode). </w:t>
       </w:r>
     </w:p>
     <w:p>
@@ -9968,35 +8964,7 @@
         <w:rPr>
           <w:rFonts w:ascii="Verdana" w:hAnsi="Verdana"/>
         </w:rPr>
-        <w:t xml:space="preserve">Getting the undo feature to work was the best experience. The worst experience was </w:t>
-      </w:r>
-      <w:proofErr w:type="gramStart"/>
-      <w:r>
-        <w:rPr>
-          <w:rFonts w:ascii="Verdana" w:hAnsi="Verdana"/>
-        </w:rPr>
-        <w:t>handing</w:t>
-      </w:r>
-      <w:proofErr w:type="gramEnd"/>
-      <w:r>
-        <w:rPr>
-          <w:rFonts w:ascii="Verdana" w:hAnsi="Verdana"/>
-        </w:rPr>
-        <w:t xml:space="preserve"> key events pertaining to the </w:t>
-      </w:r>
-      <w:proofErr w:type="gramStart"/>
-      <w:r>
-        <w:rPr>
-          <w:rFonts w:ascii="Verdana" w:hAnsi="Verdana"/>
-        </w:rPr>
-        <w:t>visually-impaired</w:t>
-      </w:r>
-      <w:proofErr w:type="gramEnd"/>
-      <w:r>
-        <w:rPr>
-          <w:rFonts w:ascii="Verdana" w:hAnsi="Verdana"/>
-        </w:rPr>
-        <w:t xml:space="preserve"> mode. </w:t>
+        <w:t xml:space="preserve">Getting the undo feature to work was the best experience. The worst experience was handing key events pertaining to the visually-impaired mode. </w:t>
       </w:r>
     </w:p>
     <w:p>
@@ -10058,7 +9026,6 @@
         </w:rPr>
         <w:t xml:space="preserve">Section </w:t>
       </w:r>
-      <w:proofErr w:type="gramStart"/>
       <w:r>
         <w:rPr>
           <w:rFonts w:ascii="Verdana" w:hAnsi="Verdana"/>
@@ -10071,22 +9038,7 @@
           <w:szCs w:val="24"/>
           <w:u w:color="FFFFFF"/>
         </w:rPr>
-        <w:t>3:</w:t>
-      </w:r>
-      <w:proofErr w:type="gramEnd"/>
-      <w:r>
-        <w:rPr>
-          <w:rFonts w:ascii="Verdana" w:hAnsi="Verdana"/>
-          <w:b w:val="0"/>
-          <w:bCs w:val="0"/>
-          <w:caps/>
-          <w:color w:val="FFFFFF"/>
-          <w:spacing w:val="16"/>
-          <w:sz w:val="24"/>
-          <w:szCs w:val="24"/>
-          <w:u w:color="FFFFFF"/>
-        </w:rPr>
-        <w:t xml:space="preserve"> SUMMARY</w:t>
+        <w:t>3: SUMMARY</w:t>
       </w:r>
     </w:p>
     <w:p>
@@ -10152,122 +9104,37 @@
         <w:pStyle w:val="BodyA"/>
         <w:widowControl w:val="0"/>
         <w:spacing w:line="360" w:lineRule="auto"/>
-        <w:rPr>
-          <w:rFonts w:ascii="Verdana" w:eastAsia="Verdana" w:hAnsi="Verdana" w:cs="Verdana"/>
-        </w:rPr>
-      </w:pPr>
-    </w:p>
-    <w:p>
-      <w:pPr>
-        <w:pStyle w:val="BodyA"/>
-        <w:widowControl w:val="0"/>
-        <w:spacing w:line="360" w:lineRule="auto"/>
-        <w:rPr>
-          <w:rFonts w:ascii="Verdana" w:hAnsi="Verdana"/>
-        </w:rPr>
-      </w:pPr>
-      <w:r>
-        <w:rPr>
-          <w:rFonts w:ascii="Verdana" w:hAnsi="Verdana"/>
-        </w:rPr>
-        <w:t xml:space="preserve">If your design had to change in some unexpected way, explain what had to be changed.  It’s ok if your final project does not look quite as you thought it might or if you never got to some user stories. It’s also ok if you </w:t>
-      </w:r>
-      <w:proofErr w:type="gramStart"/>
-      <w:r>
-        <w:rPr>
-          <w:rFonts w:ascii="Verdana" w:hAnsi="Verdana"/>
-        </w:rPr>
-        <w:t>chose</w:t>
-      </w:r>
-      <w:proofErr w:type="gramEnd"/>
-      <w:r>
-        <w:rPr>
-          <w:rFonts w:ascii="Verdana" w:hAnsi="Verdana"/>
-        </w:rPr>
-        <w:t xml:space="preserve"> to focus on different features and patterns than you initially thought you might. To help us understand any discrepancy between your initial proposal and your final product, tell us the changes you had to make and why.</w:t>
-      </w:r>
-    </w:p>
-    <w:p>
-      <w:pPr>
-        <w:pStyle w:val="BodyA"/>
-        <w:widowControl w:val="0"/>
-        <w:spacing w:line="360" w:lineRule="auto"/>
-        <w:rPr>
-          <w:rFonts w:ascii="Verdana" w:hAnsi="Verdana"/>
-        </w:rPr>
-      </w:pPr>
-    </w:p>
-    <w:p>
-      <w:pPr>
-        <w:pStyle w:val="BodyA"/>
-        <w:widowControl w:val="0"/>
-        <w:spacing w:line="360" w:lineRule="auto"/>
-      </w:pPr>
-      <w:r>
-        <w:rPr>
-          <w:rFonts w:ascii="Verdana" w:hAnsi="Verdana"/>
-        </w:rPr>
-        <w:t xml:space="preserve">This project went well overall. The product we finished did not include everything stated in the original design document, since it </w:t>
-      </w:r>
-      <w:r>
-        <w:rPr>
-          <w:rFonts w:ascii="Verdana" w:hAnsi="Verdana"/>
-        </w:rPr>
-        <w:t>lacks</w:t>
-      </w:r>
-      <w:r>
-        <w:rPr>
-          <w:rFonts w:ascii="Verdana" w:hAnsi="Verdana"/>
-        </w:rPr>
-        <w:t xml:space="preserve"> powerups and a timed mode. However, this was because the expected number of sprints was cut from 4 to 3, and the last sprint was more focused on documentation and cleanup. </w:t>
-      </w:r>
-      <w:r>
-        <w:rPr>
-          <w:rFonts w:ascii="Verdana" w:hAnsi="Verdana"/>
-        </w:rPr>
-        <w:t xml:space="preserve">Our design changed since we decided to use MVC, implementing a </w:t>
-      </w:r>
-      <w:proofErr w:type="spellStart"/>
-      <w:r>
-        <w:rPr>
-          <w:rFonts w:ascii="Verdana" w:hAnsi="Verdana"/>
-        </w:rPr>
-        <w:t>BoggleModel</w:t>
-      </w:r>
-      <w:proofErr w:type="spellEnd"/>
-      <w:r>
-        <w:rPr>
-          <w:rFonts w:ascii="Verdana" w:hAnsi="Verdana"/>
-        </w:rPr>
-        <w:t xml:space="preserve"> class for the model and view classes (with controllers embedded) for each view of the application. Also, an unexpected JavaFX limitation required that we implement the singleton pattern for the </w:t>
-      </w:r>
-      <w:proofErr w:type="spellStart"/>
-      <w:r>
-        <w:rPr>
-          <w:rFonts w:ascii="Verdana" w:hAnsi="Verdana"/>
-        </w:rPr>
-        <w:t>BoggleModel</w:t>
-      </w:r>
-      <w:proofErr w:type="spellEnd"/>
-      <w:r>
-        <w:rPr>
-          <w:rFonts w:ascii="Verdana" w:hAnsi="Verdana"/>
-        </w:rPr>
-        <w:t xml:space="preserve"> class, which was not something we initially planned on doing. Another limitation we had was that some team members had to take on additional responsibilities that they did not initially get assigned to, due to other team members not completing their own tasks. </w:t>
-      </w:r>
-      <w:proofErr w:type="gramStart"/>
-      <w:r>
-        <w:rPr>
-          <w:rFonts w:ascii="Verdana" w:hAnsi="Verdana"/>
-        </w:rPr>
-        <w:t>This is why</w:t>
-      </w:r>
-      <w:proofErr w:type="gramEnd"/>
-      <w:r>
-        <w:rPr>
-          <w:rFonts w:ascii="Verdana" w:hAnsi="Verdana"/>
-        </w:rPr>
-        <w:t xml:space="preserve"> some user stories ended up being implemented by different group members than initially proposed. Additionally, the location that the bridge pattern was (supposed to be) used in changed. </w:t>
+      </w:pPr>
+      <w:r>
+        <w:rPr>
+          <w:rFonts w:ascii="Verdana" w:hAnsi="Verdana"/>
+        </w:rPr>
+        <w:t>This project went well overall</w:t>
+      </w:r>
+      <w:r>
+        <w:rPr>
+          <w:rFonts w:ascii="Verdana" w:hAnsi="Verdana"/>
+        </w:rPr>
+        <w:t xml:space="preserve"> and was a great experience</w:t>
+      </w:r>
+      <w:r>
+        <w:rPr>
+          <w:rFonts w:ascii="Verdana" w:hAnsi="Verdana"/>
+        </w:rPr>
+        <w:t xml:space="preserve">. The product we finished did not include everything stated in the original design document, since it lacks powerups and a timed mode. However, this was because the expected number of sprints was cut from 4 to 3, and the last sprint was more focused on documentation and cleanup. Our design changed since we decided to use MVC, implementing a BoggleModel class for the model and view classes (with controllers embedded) for </w:t>
+      </w:r>
+      <w:r>
+        <w:rPr>
+          <w:rFonts w:ascii="Verdana" w:hAnsi="Verdana"/>
+        </w:rPr>
+        <w:lastRenderedPageBreak/>
+        <w:t xml:space="preserve">each view of the application. Also, an unexpected JavaFX limitation required that we implement the singleton pattern for the BoggleModel class, which was not something we initially planned on doing. Another limitation we had was that some team members had to take on additional responsibilities that they did not initially get assigned to, due to other team members not completing their own tasks. This is why some user stories ended up being implemented by different group members than initially proposed. Additionally, the location that the bridge pattern was (supposed to be) used in changed. </w:t>
+      </w:r>
+      <w:r>
+        <w:rPr>
+          <w:rFonts w:ascii="Verdana" w:hAnsi="Verdana"/>
+        </w:rPr>
+        <w:t>However, the experience was great, and we really enjoyed implementing the game (not more than we enjoyed playing it though)!</w:t>
       </w:r>
     </w:p>
     <w:p>

</xml_diff>